<commit_message>
- Setup Redux Thunk Pada Project Part 2 - #5 ReactJS-Firebase Tutorial
</commit_message>
<xml_diff>
--- a/React note.docx
+++ b/React note.docx
@@ -18,10 +18,15 @@
         </w:rPr>
         <w:t>Redux Thunk</w:t>
       </w:r>
-      <w:bookmarkStart w:id="0" w:name="_GoBack"/>
-      <w:bookmarkEnd w:id="0"/>
     </w:p>
     <w:p>
+      <w:pPr>
+        <w:rPr>
+          <w:rFonts w:ascii="SimSun" w:hAnsi="SimSun" w:eastAsia="SimSun" w:cs="SimSun"/>
+          <w:sz w:val="24"/>
+          <w:szCs w:val="24"/>
+        </w:rPr>
+      </w:pPr>
       <w:r>
         <w:rPr>
           <w:rFonts w:ascii="SimSun" w:hAnsi="SimSun" w:eastAsia="SimSun" w:cs="SimSun"/>
@@ -30,6 +35,36 @@
         </w:rPr>
         <w:t>Redux Thunk adalah sebuah  middleware yang memungkinkan Anda untuk menulis Action yang mengembalikan function, bukan action. Yah kita tau sendiri bahwa Redux mengembalikan dalam bentuk props actions yang telah di definisikan oleh Reducers namun masalahnya jika kita ingin mengembalikan sebuah function, redux tidak dapat menanganinya, oleh karena itu kita membutuhkan middleware yang berfungsi untuk mengembalikan action.</w:t>
       </w:r>
+    </w:p>
+    <w:p>
+      <w:pPr>
+        <w:rPr>
+          <w:rFonts w:ascii="SimSun" w:hAnsi="SimSun" w:eastAsia="SimSun" w:cs="SimSun"/>
+          <w:sz w:val="24"/>
+          <w:szCs w:val="24"/>
+        </w:rPr>
+      </w:pPr>
+    </w:p>
+    <w:p>
+      <w:pPr>
+        <w:rPr>
+          <w:rFonts w:hint="default" w:ascii="SimSun" w:hAnsi="SimSun" w:eastAsia="SimSun" w:cs="SimSun"/>
+          <w:sz w:val="24"/>
+          <w:szCs w:val="24"/>
+          <w:lang w:val="en-US"/>
+        </w:rPr>
+      </w:pPr>
+      <w:r>
+        <w:rPr>
+          <w:rFonts w:hint="default" w:ascii="SimSun" w:hAnsi="SimSun" w:eastAsia="SimSun" w:cs="SimSun"/>
+          <w:sz w:val="24"/>
+          <w:szCs w:val="24"/>
+          <w:lang w:val="en-US"/>
+        </w:rPr>
+        <w:t>Asyncronous adalah</w:t>
+      </w:r>
+      <w:bookmarkStart w:id="0" w:name="_GoBack"/>
+      <w:bookmarkEnd w:id="0"/>
     </w:p>
     <w:sectPr>
       <w:pgSz w:w="11906" w:h="16838"/>

</xml_diff>

<commit_message>
Frontend: - Login dengan menggunakan firebase - #6 ReactJS-Firebase Tutorial
</commit_message>
<xml_diff>
--- a/React note.docx
+++ b/React note.docx
@@ -62,6 +62,35 @@
           <w:lang w:val="en-US"/>
         </w:rPr>
         <w:t>Asyncronous adalah</w:t>
+      </w:r>
+    </w:p>
+    <w:p>
+      <w:pPr>
+        <w:rPr>
+          <w:rFonts w:hint="default" w:ascii="SimSun" w:hAnsi="SimSun" w:eastAsia="SimSun" w:cs="SimSun"/>
+          <w:sz w:val="24"/>
+          <w:szCs w:val="24"/>
+          <w:lang w:val="en-US"/>
+        </w:rPr>
+      </w:pPr>
+    </w:p>
+    <w:p>
+      <w:pPr>
+        <w:rPr>
+          <w:rFonts w:hint="default" w:ascii="SimSun" w:hAnsi="SimSun" w:eastAsia="SimSun" w:cs="SimSun"/>
+          <w:sz w:val="24"/>
+          <w:szCs w:val="24"/>
+          <w:lang w:val="en-US"/>
+        </w:rPr>
+      </w:pPr>
+      <w:r>
+        <w:rPr>
+          <w:rFonts w:hint="default" w:ascii="SimSun" w:hAnsi="SimSun" w:eastAsia="SimSun" w:cs="SimSun"/>
+          <w:sz w:val="24"/>
+          <w:szCs w:val="24"/>
+          <w:lang w:val="en-US"/>
+        </w:rPr>
+        <w:t>Promise, kita memberikan sebuah informasi ke user bahwa nanti dia akan memberikan sebuah result entah resolve / reject</w:t>
       </w:r>
       <w:bookmarkStart w:id="0" w:name="_GoBack"/>
       <w:bookmarkEnd w:id="0"/>

</xml_diff>

<commit_message>
Frontend: - Mengenal CallBack, Promise dan Async / Await pada Javascript [Javascript Tutorial] #1
</commit_message>
<xml_diff>
--- a/React note.docx
+++ b/React note.docx
@@ -92,6 +92,64 @@
         </w:rPr>
         <w:t>Promise, kita memberikan sebuah informasi ke user bahwa nanti dia akan memberikan sebuah result entah resolve / reject</w:t>
       </w:r>
+    </w:p>
+    <w:p>
+      <w:pPr>
+        <w:rPr>
+          <w:rFonts w:hint="default" w:ascii="SimSun" w:hAnsi="SimSun" w:eastAsia="SimSun" w:cs="SimSun"/>
+          <w:sz w:val="24"/>
+          <w:szCs w:val="24"/>
+          <w:lang w:val="en-US"/>
+        </w:rPr>
+      </w:pPr>
+    </w:p>
+    <w:p>
+      <w:pPr>
+        <w:rPr>
+          <w:rFonts w:ascii="SimSun" w:hAnsi="SimSun" w:eastAsia="SimSun" w:cs="SimSun"/>
+          <w:sz w:val="24"/>
+          <w:szCs w:val="24"/>
+        </w:rPr>
+      </w:pPr>
+      <w:r>
+        <w:rPr>
+          <w:rFonts w:ascii="SimSun" w:hAnsi="SimSun" w:eastAsia="SimSun" w:cs="SimSun"/>
+          <w:sz w:val="24"/>
+          <w:szCs w:val="24"/>
+        </w:rPr>
+        <w:t>Synchronous berarti sequence atau berurut. Pada konsep ini, setiap statement kode dieksekusi baris per baris. Artinya, sebuah statement harus menunggu statement sebelumnya selesai dieksekusi. Untuk lebih jelasnya, perhatikan contoh kode berikut.</w:t>
+      </w:r>
+    </w:p>
+    <w:p>
+      <w:pPr>
+        <w:rPr>
+          <w:rFonts w:ascii="SimSun" w:hAnsi="SimSun" w:eastAsia="SimSun" w:cs="SimSun"/>
+          <w:sz w:val="24"/>
+          <w:szCs w:val="24"/>
+        </w:rPr>
+      </w:pPr>
+    </w:p>
+    <w:p>
+      <w:pPr>
+        <w:pStyle w:val="4"/>
+        <w:keepNext w:val="0"/>
+        <w:keepLines w:val="0"/>
+        <w:widowControl/>
+        <w:suppressLineNumbers w:val="0"/>
+      </w:pPr>
+      <w:r>
+        <w:t>Asyncrhonous merupakan kebalikan dari proses syncrhonous. Jika synchronous akan memblok proses eksekusi karena menunggu baris sebelumnya selesai, pada konsep asynchronous, baris kode dapat dieksekusi segera meskipun baris kode sebelumnya belum selesai dieksekusi. Untuk lebih jelasnya, perhatikan contoh kode berikut ini.</w:t>
+      </w:r>
+    </w:p>
+    <w:p>
+      <w:pPr>
+        <w:rPr>
+          <w:rFonts w:hint="default" w:ascii="SimSun" w:hAnsi="SimSun" w:eastAsia="SimSun" w:cs="SimSun"/>
+          <w:sz w:val="24"/>
+          <w:szCs w:val="24"/>
+          <w:lang w:val="en-US"/>
+        </w:rPr>
+      </w:pPr>
       <w:bookmarkStart w:id="0" w:name="_GoBack"/>
       <w:bookmarkEnd w:id="0"/>
     </w:p>
@@ -181,7 +239,7 @@
     <w:lsdException w:qFormat="1" w:unhideWhenUsed="0" w:uiPriority="0" w:semiHidden="0" w:name="Title"/>
     <w:lsdException w:unhideWhenUsed="0" w:uiPriority="0" w:semiHidden="0" w:name="Closing"/>
     <w:lsdException w:unhideWhenUsed="0" w:uiPriority="0" w:semiHidden="0" w:name="Signature"/>
-    <w:lsdException w:unhideWhenUsed="0" w:uiPriority="0" w:name="Default Paragraph Font"/>
+    <w:lsdException w:qFormat="1" w:unhideWhenUsed="0" w:uiPriority="0" w:name="Default Paragraph Font"/>
     <w:lsdException w:unhideWhenUsed="0" w:uiPriority="0" w:semiHidden="0" w:name="Body Text"/>
     <w:lsdException w:unhideWhenUsed="0" w:uiPriority="0" w:semiHidden="0" w:name="Body Text Indent"/>
     <w:lsdException w:unhideWhenUsed="0" w:uiPriority="0" w:semiHidden="0" w:name="List Continue"/>
@@ -377,6 +435,7 @@
   <w:style w:type="character" w:default="1" w:styleId="2">
     <w:name w:val="Default Paragraph Font"/>
     <w:semiHidden/>
+    <w:qFormat/>
     <w:uiPriority w:val="0"/>
   </w:style>
   <w:style w:type="table" w:default="1" w:styleId="3">
@@ -391,6 +450,21 @@
         <w:right w:w="108" w:type="dxa"/>
       </w:tblCellMar>
     </w:tblPr>
+  </w:style>
+  <w:style w:type="paragraph" w:styleId="4">
+    <w:name w:val="Normal (Web)"/>
+    <w:uiPriority w:val="0"/>
+    <w:pPr>
+      <w:spacing w:before="0" w:beforeAutospacing="1" w:after="0" w:afterAutospacing="1"/>
+      <w:ind w:left="0" w:right="0"/>
+      <w:jc w:val="left"/>
+    </w:pPr>
+    <w:rPr>
+      <w:kern w:val="0"/>
+      <w:sz w:val="24"/>
+      <w:szCs w:val="24"/>
+      <w:lang w:val="en-US" w:eastAsia="zh-CN" w:bidi="ar"/>
+    </w:rPr>
   </w:style>
 </w:styles>
 </file>

</xml_diff>